<commit_message>
Arreglos en status de informes
</commit_message>
<xml_diff>
--- a/public/documents/IYA-SRV-A-I24-SRDB-NTR.docx
+++ b/public/documents/IYA-SRV-A-I24-SRDB-NTR.docx
@@ -81,31 +81,14 @@
       <w:r>
         <w:rPr>
           <w:noProof/>
-          <w:sz w:val="24"/>
-          <w:szCs w:val="24"/>
-          <w:lang w:val="es-SV"/>
+          <w:szCs w:val="24"/>
+          <w:lang w:val="es-ES" w:eastAsia="es-SV"/>
         </w:rPr>
         <w:drawing>
-          <wp:anchor distT="0" distB="0" distL="114300" distR="114300" simplePos="0" relativeHeight="251659264" behindDoc="1" locked="0" layoutInCell="1" allowOverlap="1" wp14:anchorId="76399945" wp14:editId="56167725">
-            <wp:simplePos x="0" y="0"/>
-            <wp:positionH relativeFrom="margin">
-              <wp:align>center</wp:align>
-            </wp:positionH>
-            <wp:positionV relativeFrom="paragraph">
-              <wp:posOffset>8890</wp:posOffset>
-            </wp:positionV>
-            <wp:extent cx="1600200" cy="1633855"/>
-            <wp:effectExtent l="0" t="0" r="0" b="4445"/>
-            <wp:wrapTight wrapText="bothSides">
-              <wp:wrapPolygon edited="0">
-                <wp:start x="0" y="0"/>
-                <wp:lineTo x="0" y="21407"/>
-                <wp:lineTo x="21343" y="21407"/>
-                <wp:lineTo x="21343" y="0"/>
-                <wp:lineTo x="0" y="0"/>
-              </wp:wrapPolygon>
-            </wp:wrapTight>
-            <wp:docPr id="613198754" name="Picture 613198754" descr="Imagen que contiene Diagrama&#10;&#10;Descripción generada automáticamente"/>
+          <wp:inline distT="0" distB="0" distL="0" distR="0" wp14:anchorId="5654F44A" wp14:editId="520966AA">
+            <wp:extent cx="1535723" cy="1633167"/>
+            <wp:effectExtent l="0" t="0" r="7620" b="5715"/>
+            <wp:docPr id="1" name="Imagen 1"/>
             <wp:cNvGraphicFramePr>
               <a:graphicFrameLocks xmlns:a="http://schemas.openxmlformats.org/drawingml/2006/main" noChangeAspect="1"/>
             </wp:cNvGraphicFramePr>
@@ -113,10 +96,8 @@
               <a:graphicData uri="http://schemas.openxmlformats.org/drawingml/2006/picture">
                 <pic:pic xmlns:pic="http://schemas.openxmlformats.org/drawingml/2006/picture">
                   <pic:nvPicPr>
-                    <pic:cNvPr id="613198754" name="Imagen 1" descr="Imagen que contiene Diagrama&#10;&#10;Descripción generada automáticamente"/>
-                    <pic:cNvPicPr>
-                      <a:picLocks noChangeAspect="1" noChangeArrowheads="1"/>
-                    </pic:cNvPicPr>
+                    <pic:cNvPr id="1" name="Imagen 1"/>
+                    <pic:cNvPicPr/>
                   </pic:nvPicPr>
                   <pic:blipFill>
                     <a:blip r:embed="rId7" cstate="print">
@@ -126,34 +107,23 @@
                         </a:ext>
                       </a:extLst>
                     </a:blip>
-                    <a:srcRect/>
                     <a:stretch>
                       <a:fillRect/>
                     </a:stretch>
                   </pic:blipFill>
-                  <pic:spPr bwMode="auto">
+                  <pic:spPr>
                     <a:xfrm>
                       <a:off x="0" y="0"/>
-                      <a:ext cx="1600200" cy="1633855"/>
+                      <a:ext cx="1543447" cy="1641381"/>
                     </a:xfrm>
                     <a:prstGeom prst="rect">
                       <a:avLst/>
                     </a:prstGeom>
-                    <a:noFill/>
-                    <a:ln>
-                      <a:noFill/>
-                    </a:ln>
                   </pic:spPr>
                 </pic:pic>
               </a:graphicData>
             </a:graphic>
-            <wp14:sizeRelH relativeFrom="page">
-              <wp14:pctWidth>0</wp14:pctWidth>
-            </wp14:sizeRelH>
-            <wp14:sizeRelV relativeFrom="page">
-              <wp14:pctHeight>0</wp14:pctHeight>
-            </wp14:sizeRelV>
-          </wp:anchor>
+          </wp:inline>
         </w:drawing>
       </w:r>
     </w:p>
@@ -184,11 +154,7 @@
         </w:rPr>
       </w:pPr>
       <w:bookmarkStart w:id="1" w:name="_Hlk155980963"/>
-    </w:p>
-    <w:p>
-      <w:pPr>
-        <w:spacing w:line="360" w:lineRule="auto"/>
-        <w:jc w:val="center"/>
+      <w:r>
         <w:rPr>
           <w:rFonts w:eastAsia="Calibri"/>
           <w:b/>
@@ -198,12 +164,9 @@
           <w:szCs w:val="24"/>
           <w:lang w:val="es-ES"/>
         </w:rPr>
-      </w:pPr>
-    </w:p>
-    <w:p>
-      <w:pPr>
-        <w:spacing w:line="360" w:lineRule="auto"/>
-        <w:jc w:val="center"/>
+        <w:t>Informe Período I</w:t>
+      </w:r>
+      <w:r>
         <w:rPr>
           <w:rFonts w:eastAsia="Calibri"/>
           <w:b/>
@@ -213,12 +176,9 @@
           <w:szCs w:val="24"/>
           <w:lang w:val="es-ES"/>
         </w:rPr>
-      </w:pPr>
-    </w:p>
-    <w:p>
-      <w:pPr>
-        <w:spacing w:line="360" w:lineRule="auto"/>
-        <w:jc w:val="center"/>
+        <w:t>II</w:t>
+      </w:r>
+      <w:r>
         <w:rPr>
           <w:rFonts w:eastAsia="Calibri"/>
           <w:b/>
@@ -228,12 +188,9 @@
           <w:szCs w:val="24"/>
           <w:lang w:val="es-ES"/>
         </w:rPr>
-      </w:pPr>
-    </w:p>
-    <w:p>
-      <w:pPr>
-        <w:spacing w:line="360" w:lineRule="auto"/>
-        <w:jc w:val="center"/>
+        <w:t xml:space="preserve"> ·</w:t>
+      </w:r>
+      <w:r>
         <w:rPr>
           <w:rFonts w:eastAsia="Calibri"/>
           <w:b/>
@@ -243,12 +200,9 @@
           <w:szCs w:val="24"/>
           <w:lang w:val="es-ES"/>
         </w:rPr>
-      </w:pPr>
-    </w:p>
-    <w:p>
-      <w:pPr>
-        <w:spacing w:line="360" w:lineRule="auto"/>
-        <w:jc w:val="center"/>
+        <w:t xml:space="preserve"> PROPUESTA TEM</w:t>
+      </w:r>
+      <w:r>
         <w:rPr>
           <w:rFonts w:eastAsia="Calibri"/>
           <w:b/>
@@ -256,14 +210,11 @@
           <w:smallCaps/>
           <w:sz w:val="24"/>
           <w:szCs w:val="24"/>
-          <w:lang w:val="es-ES"/>
-        </w:rPr>
-      </w:pPr>
-    </w:p>
-    <w:p>
-      <w:pPr>
-        <w:spacing w:line="360" w:lineRule="auto"/>
-        <w:jc w:val="center"/>
+          <w:lang w:val="es-SV"/>
+        </w:rPr>
+        <w:t>ÁTICA PARA SIGUIENTE IDC</w:t>
+      </w:r>
+      <w:r>
         <w:rPr>
           <w:rFonts w:eastAsia="Calibri"/>
           <w:b/>
@@ -273,89 +224,18 @@
           <w:szCs w:val="24"/>
           <w:lang w:val="es-ES"/>
         </w:rPr>
-      </w:pPr>
-      <w:r>
-        <w:rPr>
-          <w:rFonts w:eastAsia="Calibri"/>
+        <w:t xml:space="preserve"> </w:t>
+      </w:r>
+      <w:bookmarkEnd w:id="1"/>
+    </w:p>
+    <w:p>
+      <w:pPr>
+        <w:suppressAutoHyphens/>
+        <w:jc w:val="center"/>
+        <w:rPr>
           <w:b/>
           <w:bCs/>
           <w:smallCaps/>
-          <w:sz w:val="24"/>
-          <w:szCs w:val="24"/>
-          <w:lang w:val="es-ES"/>
-        </w:rPr>
-        <w:t>Informe Período I</w:t>
-      </w:r>
-      <w:r>
-        <w:rPr>
-          <w:rFonts w:eastAsia="Calibri"/>
-          <w:b/>
-          <w:bCs/>
-          <w:smallCaps/>
-          <w:sz w:val="24"/>
-          <w:szCs w:val="24"/>
-          <w:lang w:val="es-ES"/>
-        </w:rPr>
-        <w:t>II</w:t>
-      </w:r>
-      <w:r>
-        <w:rPr>
-          <w:rFonts w:eastAsia="Calibri"/>
-          <w:b/>
-          <w:bCs/>
-          <w:smallCaps/>
-          <w:sz w:val="24"/>
-          <w:szCs w:val="24"/>
-          <w:lang w:val="es-ES"/>
-        </w:rPr>
-        <w:t xml:space="preserve"> ·</w:t>
-      </w:r>
-      <w:r>
-        <w:rPr>
-          <w:rFonts w:eastAsia="Calibri"/>
-          <w:b/>
-          <w:bCs/>
-          <w:smallCaps/>
-          <w:sz w:val="24"/>
-          <w:szCs w:val="24"/>
-          <w:lang w:val="es-ES"/>
-        </w:rPr>
-        <w:t xml:space="preserve"> PROPUESTA TEM</w:t>
-      </w:r>
-      <w:r>
-        <w:rPr>
-          <w:rFonts w:eastAsia="Calibri"/>
-          <w:b/>
-          <w:bCs/>
-          <w:smallCaps/>
-          <w:sz w:val="24"/>
-          <w:szCs w:val="24"/>
-          <w:lang w:val="es-SV"/>
-        </w:rPr>
-        <w:t>ÁTICA PARA SIGUIENTE IDC</w:t>
-      </w:r>
-      <w:r>
-        <w:rPr>
-          <w:rFonts w:eastAsia="Calibri"/>
-          <w:b/>
-          <w:bCs/>
-          <w:smallCaps/>
-          <w:sz w:val="24"/>
-          <w:szCs w:val="24"/>
-          <w:lang w:val="es-ES"/>
-        </w:rPr>
-        <w:t xml:space="preserve"> </w:t>
-      </w:r>
-      <w:bookmarkEnd w:id="1"/>
-    </w:p>
-    <w:p>
-      <w:pPr>
-        <w:suppressAutoHyphens/>
-        <w:jc w:val="center"/>
-        <w:rPr>
-          <w:b/>
-          <w:bCs/>
-          <w:smallCaps/>
           <w:szCs w:val="24"/>
           <w:lang w:val="es-SV" w:eastAsia="es-SV"/>
         </w:rPr>
@@ -702,7 +582,7 @@
           <w:szCs w:val="24"/>
           <w:lang w:val="en-US"/>
         </w:rPr>
-        <w:t>Santa Ana, 23 de enero de 2024</w:t>
+        <w:t>Santa Ana, 22 de enero de 2024</w:t>
       </w:r>
       <w:bookmarkEnd w:id="2"/>
       <w:r>
@@ -742,7 +622,7 @@
           <w:lang w:val="en-US"/>
         </w:rPr>
         <w:lastRenderedPageBreak/>
-        <w:t>dasd</w:t>
+        <w:t>fdsfdsf</w:t>
       </w:r>
     </w:p>
     <w:p>
@@ -818,7 +698,7 @@
           <w:sz w:val="24"/>
           <w:szCs w:val="24"/>
         </w:rPr>
-        <w:t>asdas</w:t>
+        <w:t>sdfsdfsdf</w:t>
       </w:r>
     </w:p>
     <w:p>
@@ -869,7 +749,7 @@
           <w:szCs w:val="24"/>
           <w:lang w:val="en-US"/>
         </w:rPr>
-        <w:t>dasdasd</w:t>
+        <w:t>sdfsdfdsf</w:t>
       </w:r>
     </w:p>
     <w:p>
@@ -897,7 +777,7 @@
           <w:szCs w:val="24"/>
           <w:lang w:val="en-US"/>
         </w:rPr>
-        <w:t>fsdfsd</w:t>
+        <w:t>dasdas</w:t>
       </w:r>
     </w:p>
     <w:p>
@@ -925,7 +805,7 @@
           <w:szCs w:val="24"/>
           <w:lang w:val="en-US"/>
         </w:rPr>
-        <w:t>dasdas</w:t>
+        <w:t>1</w:t>
       </w:r>
     </w:p>
     <w:p>
@@ -953,7 +833,7 @@
           <w:szCs w:val="24"/>
           <w:lang w:val="en-US"/>
         </w:rPr>
-        <w:t>asd</w:t>
+        <w:t>fsdfsd</w:t>
       </w:r>
     </w:p>
     <w:p>
@@ -1007,7 +887,7 @@
           <w:sz w:val="24"/>
           <w:szCs w:val="24"/>
         </w:rPr>
-        <w:t>fsdfsd</w:t>
+        <w:t>dasdas</w:t>
       </w:r>
     </w:p>
     <w:p>
@@ -1065,7 +945,7 @@
           <w:sz w:val="24"/>
           <w:szCs w:val="24"/>
         </w:rPr>
-        <w:t>fsdf</w:t>
+        <w:t>dasdasd</w:t>
       </w:r>
       <w:r>
         <w:rPr>
@@ -1318,7 +1198,7 @@
           <w:sz w:val="24"/>
           <w:szCs w:val="24"/>
         </w:rPr>
-        <w:t>fsdf</w:t>
+        <w:t>das</w:t>
       </w:r>
     </w:p>
     <w:p>
@@ -1375,7 +1255,7 @@
           <w:sz w:val="24"/>
           <w:szCs w:val="24"/>
         </w:rPr>
-        <w:t>sdfsd</w:t>
+        <w:t>dasd</w:t>
       </w:r>
     </w:p>
     <w:p>
@@ -1424,7 +1304,7 @@
           <w:sz w:val="24"/>
           <w:szCs w:val="24"/>
         </w:rPr>
-        <w:t>fsdf</w:t>
+        <w:t>asdsa</w:t>
       </w:r>
     </w:p>
     <w:p>
@@ -1448,7 +1328,7 @@
           <w:sz w:val="24"/>
           <w:szCs w:val="24"/>
         </w:rPr>
-        <w:t>Tema 2: dasdas</w:t>
+        <w:t>Tema 2: 1</w:t>
       </w:r>
     </w:p>
     <w:p>
@@ -1498,7 +1378,7 @@
           <w:sz w:val="24"/>
           <w:szCs w:val="24"/>
         </w:rPr>
-        <w:t>dasdasd</w:t>
+        <w:t>1</w:t>
       </w:r>
       <w:r>
         <w:rPr>
@@ -1706,7 +1586,7 @@
           <w:sz w:val="24"/>
           <w:szCs w:val="24"/>
         </w:rPr>
-        <w:t>das</w:t>
+        <w:t>1</w:t>
       </w:r>
     </w:p>
     <w:p>
@@ -1754,7 +1634,7 @@
           <w:sz w:val="24"/>
           <w:szCs w:val="24"/>
         </w:rPr>
-        <w:t>dasd</w:t>
+        <w:t>1</w:t>
       </w:r>
     </w:p>
     <w:p>
@@ -1802,7 +1682,7 @@
           <w:sz w:val="24"/>
           <w:szCs w:val="24"/>
         </w:rPr>
-        <w:t>asdsa</w:t>
+        <w:t>1</w:t>
       </w:r>
     </w:p>
     <w:p>
@@ -1826,7 +1706,7 @@
           <w:sz w:val="24"/>
           <w:szCs w:val="24"/>
         </w:rPr>
-        <w:t>Tema 3: asd</w:t>
+        <w:t>Tema 3: fsdfsd</w:t>
       </w:r>
     </w:p>
     <w:p>
@@ -1875,7 +1755,7 @@
           <w:sz w:val="24"/>
           <w:szCs w:val="24"/>
         </w:rPr>
-        <w:t>dsad</w:t>
+        <w:t>fsdf</w:t>
       </w:r>
       <w:r>
         <w:rPr>
@@ -2083,7 +1963,7 @@
           <w:sz w:val="24"/>
           <w:szCs w:val="24"/>
         </w:rPr>
-        <w:t>da</w:t>
+        <w:t>fsdf</w:t>
       </w:r>
     </w:p>
     <w:p>
@@ -2131,7 +2011,7 @@
           <w:sz w:val="24"/>
           <w:szCs w:val="24"/>
         </w:rPr>
-        <w:t>sdasd</w:t>
+        <w:t>sdfsd</w:t>
       </w:r>
     </w:p>
     <w:p>
@@ -2189,7 +2069,7 @@
           <w:sz w:val="24"/>
           <w:szCs w:val="24"/>
         </w:rPr>
-        <w:t>asd</w:t>
+        <w:t>fsdf</w:t>
       </w:r>
     </w:p>
     <w:p>
@@ -2610,7 +2490,7 @@
           <w:sz w:val="24"/>
           <w:szCs w:val="24"/>
         </w:rPr>
-        <w:t>dasdsad</w:t>
+        <w:t>fsdfdsfdf</w:t>
       </w:r>
     </w:p>
     <w:p/>
@@ -2733,32 +2613,32 @@
     </w:pPr>
     <w:r>
       <w:rPr>
+        <w:smallCaps/>
         <w:noProof/>
-        <w:sz w:val="24"/>
-        <w:szCs w:val="24"/>
-        <w:lang w:val="es-SV"/>
       </w:rPr>
       <w:drawing>
-        <wp:anchor distT="0" distB="0" distL="114300" distR="114300" simplePos="0" relativeHeight="251659264" behindDoc="1" locked="0" layoutInCell="1" allowOverlap="1" wp14:anchorId="006FB1BA" wp14:editId="14C386F2">
+        <wp:anchor distT="0" distB="0" distL="114300" distR="114300" simplePos="0" relativeHeight="251659264" behindDoc="1" locked="0" layoutInCell="1" allowOverlap="1" wp14:anchorId="2B77073B" wp14:editId="7A7FE82B">
           <wp:simplePos x="0" y="0"/>
           <wp:positionH relativeFrom="rightMargin">
-            <wp:posOffset>133985</wp:posOffset>
+            <wp:align>left</wp:align>
           </wp:positionH>
           <wp:positionV relativeFrom="paragraph">
-            <wp:posOffset>-133350</wp:posOffset>
+            <wp:posOffset>-167640</wp:posOffset>
           </wp:positionV>
-          <wp:extent cx="419100" cy="427355"/>
-          <wp:effectExtent l="0" t="0" r="0" b="0"/>
+          <wp:extent cx="408305" cy="433705"/>
+          <wp:effectExtent l="0" t="0" r="0" b="4445"/>
           <wp:wrapTight wrapText="bothSides">
             <wp:wrapPolygon edited="0">
-              <wp:start x="0" y="0"/>
-              <wp:lineTo x="0" y="20220"/>
-              <wp:lineTo x="20618" y="20220"/>
-              <wp:lineTo x="20618" y="0"/>
-              <wp:lineTo x="0" y="0"/>
+              <wp:start x="4031" y="0"/>
+              <wp:lineTo x="0" y="3795"/>
+              <wp:lineTo x="0" y="20873"/>
+              <wp:lineTo x="20156" y="20873"/>
+              <wp:lineTo x="20156" y="3795"/>
+              <wp:lineTo x="16124" y="0"/>
+              <wp:lineTo x="4031" y="0"/>
             </wp:wrapPolygon>
           </wp:wrapTight>
-          <wp:docPr id="1538795464" name="Picture 613198754" descr="Imagen que contiene Diagrama&#10;&#10;Descripción generada automáticamente"/>
+          <wp:docPr id="12" name="Imagen 12"/>
           <wp:cNvGraphicFramePr>
             <a:graphicFrameLocks xmlns:a="http://schemas.openxmlformats.org/drawingml/2006/main" noChangeAspect="1"/>
           </wp:cNvGraphicFramePr>
@@ -2766,46 +2646,33 @@
             <a:graphicData uri="http://schemas.openxmlformats.org/drawingml/2006/picture">
               <pic:pic xmlns:pic="http://schemas.openxmlformats.org/drawingml/2006/picture">
                 <pic:nvPicPr>
-                  <pic:cNvPr id="613198754" name="Imagen 1" descr="Imagen que contiene Diagrama&#10;&#10;Descripción generada automáticamente"/>
-                  <pic:cNvPicPr>
-                    <a:picLocks noChangeAspect="1" noChangeArrowheads="1"/>
-                  </pic:cNvPicPr>
+                  <pic:cNvPr id="12" name="Imagen 12"/>
+                  <pic:cNvPicPr/>
                 </pic:nvPicPr>
                 <pic:blipFill>
-                  <a:blip r:embed="rId1" cstate="print">
+                  <a:blip r:embed="rId1">
                     <a:extLst>
                       <a:ext uri="{28A0092B-C50C-407E-A947-70E740481C1C}">
                         <a14:useLocalDpi xmlns:a14="http://schemas.microsoft.com/office/drawing/2010/main" val="0"/>
                       </a:ext>
                     </a:extLst>
                   </a:blip>
-                  <a:srcRect/>
                   <a:stretch>
                     <a:fillRect/>
                   </a:stretch>
                 </pic:blipFill>
-                <pic:spPr bwMode="auto">
+                <pic:spPr>
                   <a:xfrm>
                     <a:off x="0" y="0"/>
-                    <a:ext cx="419100" cy="427355"/>
+                    <a:ext cx="408305" cy="433705"/>
                   </a:xfrm>
                   <a:prstGeom prst="rect">
                     <a:avLst/>
                   </a:prstGeom>
-                  <a:noFill/>
-                  <a:ln>
-                    <a:noFill/>
-                  </a:ln>
                 </pic:spPr>
               </pic:pic>
             </a:graphicData>
           </a:graphic>
-          <wp14:sizeRelH relativeFrom="page">
-            <wp14:pctWidth>0</wp14:pctWidth>
-          </wp14:sizeRelH>
-          <wp14:sizeRelV relativeFrom="page">
-            <wp14:pctHeight>0</wp14:pctHeight>
-          </wp14:sizeRelV>
         </wp:anchor>
       </w:drawing>
     </w:r>

</xml_diff>